<commit_message>
done with week 16
</commit_message>
<xml_diff>
--- a/BE-Promineo-Tech/Week15/Spring Boot Proposal for Final Project.docx
+++ b/BE-Promineo-Tech/Week15/Spring Boot Proposal for Final Project.docx
@@ -790,27 +790,7 @@
           <w:sz w:val="24"/>
           <w:szCs w:val="24"/>
         </w:rPr>
-        <w:t>(</w:t>
-      </w:r>
-      <w:proofErr w:type="gramStart"/>
-      <w:r>
-        <w:rPr>
-          <w:rFonts w:ascii="Open Sans" w:eastAsia="Times New Roman" w:hAnsi="Open Sans" w:cs="Open Sans"/>
-          <w:color w:val="21252A"/>
-          <w:sz w:val="24"/>
-          <w:szCs w:val="24"/>
-        </w:rPr>
-        <w:t>copy</w:t>
-      </w:r>
-      <w:proofErr w:type="gramEnd"/>
-      <w:r>
-        <w:rPr>
-          <w:rFonts w:ascii="Open Sans" w:eastAsia="Times New Roman" w:hAnsi="Open Sans" w:cs="Open Sans"/>
-          <w:color w:val="21252A"/>
-          <w:sz w:val="24"/>
-          <w:szCs w:val="24"/>
-        </w:rPr>
-        <w:t xml:space="preserve"> and paste into a Word Document)</w:t>
+        <w:t>(copy and paste into a Word Document)</w:t>
       </w:r>
     </w:p>
     <w:p>
@@ -880,60 +860,6 @@
         </w:rPr>
         <w:br w:type="textWrapping" w:clear="all"/>
       </w:r>
-    </w:p>
-    <w:p>
-      <w:pPr>
-        <w:shd w:val="clear" w:color="auto" w:fill="FFFFFF"/>
-        <w:spacing w:after="100" w:afterAutospacing="1" w:line="240" w:lineRule="auto"/>
-        <w:rPr>
-          <w:rFonts w:ascii="Open Sans" w:eastAsia="Times New Roman" w:hAnsi="Open Sans" w:cs="Open Sans"/>
-          <w:color w:val="21252A"/>
-          <w:sz w:val="24"/>
-          <w:szCs w:val="24"/>
-        </w:rPr>
-      </w:pPr>
-      <w:r>
-        <w:rPr>
-          <w:rFonts w:ascii="Open Sans" w:eastAsia="Times New Roman" w:hAnsi="Open Sans" w:cs="Open Sans"/>
-          <w:color w:val="21252A"/>
-          <w:sz w:val="24"/>
-          <w:szCs w:val="24"/>
-        </w:rPr>
-        <w:t> </w:t>
-      </w:r>
-    </w:p>
-    <w:p>
-      <w:pPr>
-        <w:shd w:val="clear" w:color="auto" w:fill="FFFFFF"/>
-        <w:spacing w:after="100" w:afterAutospacing="1" w:line="240" w:lineRule="auto"/>
-        <w:rPr>
-          <w:rFonts w:ascii="Open Sans" w:eastAsia="Times New Roman" w:hAnsi="Open Sans" w:cs="Open Sans"/>
-          <w:color w:val="21252A"/>
-          <w:sz w:val="24"/>
-          <w:szCs w:val="24"/>
-        </w:rPr>
-      </w:pPr>
-      <w:r>
-        <w:rPr>
-          <w:rFonts w:ascii="Open Sans" w:eastAsia="Times New Roman" w:hAnsi="Open Sans" w:cs="Open Sans"/>
-          <w:color w:val="21252A"/>
-          <w:sz w:val="24"/>
-          <w:szCs w:val="24"/>
-        </w:rPr>
-        <w:t> </w:t>
-      </w:r>
-    </w:p>
-    <w:p>
-      <w:pPr>
-        <w:shd w:val="clear" w:color="auto" w:fill="FFFFFF"/>
-        <w:spacing w:after="100" w:afterAutospacing="1" w:line="240" w:lineRule="auto"/>
-        <w:rPr>
-          <w:rFonts w:ascii="Open Sans" w:eastAsia="Times New Roman" w:hAnsi="Open Sans" w:cs="Open Sans"/>
-          <w:color w:val="21252A"/>
-          <w:sz w:val="24"/>
-          <w:szCs w:val="24"/>
-        </w:rPr>
-      </w:pPr>
       <w:r>
         <w:rPr>
           <w:rFonts w:ascii="Open Sans" w:eastAsia="Times New Roman" w:hAnsi="Open Sans" w:cs="Open Sans"/>
@@ -943,28 +869,28 @@
           <w:sz w:val="24"/>
           <w:szCs w:val="24"/>
         </w:rPr>
-        <w:t>Title:</w:t>
-      </w:r>
-    </w:p>
-    <w:p>
-      <w:pPr>
-        <w:shd w:val="clear" w:color="auto" w:fill="FFFFFF"/>
-        <w:spacing w:after="100" w:afterAutospacing="1" w:line="240" w:lineRule="auto"/>
-        <w:rPr>
-          <w:rFonts w:ascii="Open Sans" w:eastAsia="Times New Roman" w:hAnsi="Open Sans" w:cs="Open Sans"/>
-          <w:color w:val="21252A"/>
-          <w:sz w:val="24"/>
-          <w:szCs w:val="24"/>
-        </w:rPr>
-      </w:pPr>
-      <w:r>
-        <w:rPr>
-          <w:rFonts w:ascii="Open Sans" w:eastAsia="Times New Roman" w:hAnsi="Open Sans" w:cs="Open Sans"/>
-          <w:color w:val="21252A"/>
-          <w:sz w:val="24"/>
-          <w:szCs w:val="24"/>
-        </w:rPr>
-        <w:t>Come up with a simple title.</w:t>
+        <w:t>Aaron Hamilton</w:t>
+      </w:r>
+    </w:p>
+    <w:p>
+      <w:pPr>
+        <w:shd w:val="clear" w:color="auto" w:fill="FFFFFF"/>
+        <w:spacing w:after="100" w:afterAutospacing="1" w:line="240" w:lineRule="auto"/>
+        <w:rPr>
+          <w:rFonts w:ascii="Open Sans" w:eastAsia="Times New Roman" w:hAnsi="Open Sans" w:cs="Open Sans"/>
+          <w:color w:val="21252A"/>
+          <w:sz w:val="24"/>
+          <w:szCs w:val="24"/>
+        </w:rPr>
+      </w:pPr>
+      <w:r>
+        <w:rPr>
+          <w:rFonts w:ascii="Open Sans" w:eastAsia="Times New Roman" w:hAnsi="Open Sans" w:cs="Open Sans"/>
+          <w:color w:val="21252A"/>
+          <w:sz w:val="24"/>
+          <w:szCs w:val="24"/>
+        </w:rPr>
+        <w:t> </w:t>
       </w:r>
     </w:p>
     <w:p>
@@ -1008,48 +934,28 @@
           <w:sz w:val="24"/>
           <w:szCs w:val="24"/>
         </w:rPr>
-        <w:t>Executive Summary:</w:t>
-      </w:r>
-    </w:p>
-    <w:p>
-      <w:pPr>
-        <w:shd w:val="clear" w:color="auto" w:fill="FFFFFF"/>
-        <w:spacing w:after="100" w:afterAutospacing="1" w:line="240" w:lineRule="auto"/>
-        <w:rPr>
-          <w:rFonts w:ascii="Open Sans" w:eastAsia="Times New Roman" w:hAnsi="Open Sans" w:cs="Open Sans"/>
-          <w:color w:val="21252A"/>
-          <w:sz w:val="24"/>
-          <w:szCs w:val="24"/>
-        </w:rPr>
-      </w:pPr>
-      <w:r>
-        <w:rPr>
-          <w:rFonts w:ascii="Open Sans" w:eastAsia="Times New Roman" w:hAnsi="Open Sans" w:cs="Open Sans"/>
-          <w:color w:val="21252A"/>
-          <w:sz w:val="24"/>
-          <w:szCs w:val="24"/>
-        </w:rPr>
-        <w:t xml:space="preserve">This is where you will describe what your project is intended to do. Remember, this project should be completed in 2 </w:t>
-      </w:r>
-      <w:proofErr w:type="spellStart"/>
-      <w:r>
-        <w:rPr>
-          <w:rFonts w:ascii="Open Sans" w:eastAsia="Times New Roman" w:hAnsi="Open Sans" w:cs="Open Sans"/>
-          <w:color w:val="21252A"/>
-          <w:sz w:val="24"/>
-          <w:szCs w:val="24"/>
-        </w:rPr>
-        <w:t>weeks time</w:t>
-      </w:r>
-      <w:proofErr w:type="spellEnd"/>
-      <w:r>
-        <w:rPr>
-          <w:rFonts w:ascii="Open Sans" w:eastAsia="Times New Roman" w:hAnsi="Open Sans" w:cs="Open Sans"/>
-          <w:color w:val="21252A"/>
-          <w:sz w:val="24"/>
-          <w:szCs w:val="24"/>
-        </w:rPr>
-        <w:t>. If you can’t explain it in 1-2 paragraphs, you may need to scale it back so you can complete your initial features on time.</w:t>
+        <w:t>Title:</w:t>
+      </w:r>
+    </w:p>
+    <w:p>
+      <w:pPr>
+        <w:shd w:val="clear" w:color="auto" w:fill="FFFFFF"/>
+        <w:spacing w:after="100" w:afterAutospacing="1" w:line="240" w:lineRule="auto"/>
+        <w:rPr>
+          <w:rFonts w:ascii="Open Sans" w:eastAsia="Times New Roman" w:hAnsi="Open Sans" w:cs="Open Sans"/>
+          <w:color w:val="21252A"/>
+          <w:sz w:val="24"/>
+          <w:szCs w:val="24"/>
+        </w:rPr>
+      </w:pPr>
+      <w:r>
+        <w:rPr>
+          <w:rFonts w:ascii="Open Sans" w:eastAsia="Times New Roman" w:hAnsi="Open Sans" w:cs="Open Sans"/>
+          <w:color w:val="21252A"/>
+          <w:sz w:val="24"/>
+          <w:szCs w:val="24"/>
+        </w:rPr>
+        <w:t>Resource Scheduler</w:t>
       </w:r>
     </w:p>
     <w:p>
@@ -1093,113 +999,109 @@
           <w:sz w:val="24"/>
           <w:szCs w:val="24"/>
         </w:rPr>
+        <w:t>Executive Summary:</w:t>
+      </w:r>
+    </w:p>
+    <w:p>
+      <w:pPr>
+        <w:shd w:val="clear" w:color="auto" w:fill="FFFFFF"/>
+        <w:spacing w:after="100" w:afterAutospacing="1" w:line="240" w:lineRule="auto"/>
+        <w:rPr>
+          <w:rFonts w:ascii="Open Sans" w:eastAsia="Times New Roman" w:hAnsi="Open Sans" w:cs="Open Sans"/>
+          <w:color w:val="21252A"/>
+          <w:sz w:val="24"/>
+          <w:szCs w:val="24"/>
+        </w:rPr>
+      </w:pPr>
+      <w:r>
+        <w:rPr>
+          <w:rFonts w:ascii="Open Sans" w:eastAsia="Times New Roman" w:hAnsi="Open Sans" w:cs="Open Sans"/>
+          <w:color w:val="21252A"/>
+          <w:sz w:val="24"/>
+          <w:szCs w:val="24"/>
+        </w:rPr>
+        <w:t>I want to create an application that will take a resource, such as a person, place or thing and schedule (rent) it out to others.  Such as AirBnB does with a house, but also include items (resources) such as a person providing a service, like a ferrier, or a boat that I own.</w:t>
+      </w:r>
+    </w:p>
+    <w:p>
+      <w:pPr>
+        <w:shd w:val="clear" w:color="auto" w:fill="FFFFFF"/>
+        <w:spacing w:after="100" w:afterAutospacing="1" w:line="240" w:lineRule="auto"/>
+        <w:rPr>
+          <w:rFonts w:ascii="Open Sans" w:eastAsia="Times New Roman" w:hAnsi="Open Sans" w:cs="Open Sans"/>
+          <w:color w:val="21252A"/>
+          <w:sz w:val="24"/>
+          <w:szCs w:val="24"/>
+        </w:rPr>
+      </w:pPr>
+      <w:r>
+        <w:rPr>
+          <w:rFonts w:ascii="Open Sans" w:eastAsia="Times New Roman" w:hAnsi="Open Sans" w:cs="Open Sans"/>
+          <w:color w:val="21252A"/>
+          <w:sz w:val="24"/>
+          <w:szCs w:val="24"/>
+        </w:rPr>
+        <w:t> </w:t>
+      </w:r>
+    </w:p>
+    <w:p>
+      <w:pPr>
+        <w:shd w:val="clear" w:color="auto" w:fill="FFFFFF"/>
+        <w:spacing w:after="100" w:afterAutospacing="1" w:line="240" w:lineRule="auto"/>
+        <w:rPr>
+          <w:rFonts w:ascii="Open Sans" w:eastAsia="Times New Roman" w:hAnsi="Open Sans" w:cs="Open Sans"/>
+          <w:color w:val="21252A"/>
+          <w:sz w:val="24"/>
+          <w:szCs w:val="24"/>
+        </w:rPr>
+      </w:pPr>
+      <w:r>
+        <w:rPr>
+          <w:rFonts w:ascii="Open Sans" w:eastAsia="Times New Roman" w:hAnsi="Open Sans" w:cs="Open Sans"/>
+          <w:b/>
+          <w:bCs/>
+          <w:color w:val="21252A"/>
+          <w:sz w:val="24"/>
+          <w:szCs w:val="24"/>
+        </w:rPr>
         <w:t>Initial Features:</w:t>
       </w:r>
     </w:p>
     <w:p>
       <w:pPr>
-        <w:shd w:val="clear" w:color="auto" w:fill="FFFFFF"/>
-        <w:spacing w:after="100" w:afterAutospacing="1" w:line="240" w:lineRule="auto"/>
-        <w:rPr>
-          <w:rFonts w:ascii="Open Sans" w:eastAsia="Times New Roman" w:hAnsi="Open Sans" w:cs="Open Sans"/>
-          <w:color w:val="21252A"/>
-          <w:sz w:val="24"/>
-          <w:szCs w:val="24"/>
-        </w:rPr>
-      </w:pPr>
-      <w:r>
-        <w:rPr>
-          <w:rFonts w:ascii="Open Sans" w:eastAsia="Times New Roman" w:hAnsi="Open Sans" w:cs="Open Sans"/>
-          <w:color w:val="21252A"/>
-          <w:sz w:val="24"/>
-          <w:szCs w:val="24"/>
-        </w:rPr>
-        <w:t>Create a bulleted list of planned features you plan to have completed in your project by the deadline. This should include a list of API endpoints for each feature. If you are working in a group, please note which team member will be assigned to each feature.</w:t>
-      </w:r>
-      <w:r>
-        <w:rPr>
-          <w:rFonts w:ascii="Open Sans" w:eastAsia="Times New Roman" w:hAnsi="Open Sans" w:cs="Open Sans"/>
-          <w:color w:val="21252A"/>
-          <w:sz w:val="24"/>
-          <w:szCs w:val="24"/>
-        </w:rPr>
-        <w:br w:type="textWrapping" w:clear="all"/>
-      </w:r>
-    </w:p>
-    <w:p>
-      <w:pPr>
-        <w:shd w:val="clear" w:color="auto" w:fill="FFFFFF"/>
-        <w:spacing w:after="100" w:afterAutospacing="1" w:line="240" w:lineRule="auto"/>
-        <w:rPr>
-          <w:rFonts w:ascii="Open Sans" w:eastAsia="Times New Roman" w:hAnsi="Open Sans" w:cs="Open Sans"/>
-          <w:color w:val="21252A"/>
-          <w:sz w:val="24"/>
-          <w:szCs w:val="24"/>
-        </w:rPr>
-      </w:pPr>
-      <w:r>
-        <w:rPr>
-          <w:rFonts w:ascii="Open Sans" w:eastAsia="Times New Roman" w:hAnsi="Open Sans" w:cs="Open Sans"/>
-          <w:color w:val="21252A"/>
-          <w:sz w:val="24"/>
-          <w:szCs w:val="24"/>
-        </w:rPr>
-        <w:t>Example of list of Features/Endpoints for a Library API:</w:t>
-      </w:r>
-    </w:p>
-    <w:p>
-      <w:pPr>
+        <w:pStyle w:val="ListParagraph"/>
         <w:numPr>
           <w:ilvl w:val="0"/>
-          <w:numId w:val="1"/>
+          <w:numId w:val="11"/>
         </w:numPr>
         <w:shd w:val="clear" w:color="auto" w:fill="FFFFFF"/>
-        <w:spacing w:before="100" w:beforeAutospacing="1" w:after="100" w:afterAutospacing="1" w:line="240" w:lineRule="auto"/>
-        <w:rPr>
-          <w:rFonts w:ascii="Open Sans" w:eastAsia="Times New Roman" w:hAnsi="Open Sans" w:cs="Open Sans"/>
-          <w:color w:val="21252A"/>
-          <w:sz w:val="24"/>
-          <w:szCs w:val="24"/>
-        </w:rPr>
-      </w:pPr>
-      <w:r>
-        <w:rPr>
-          <w:rFonts w:ascii="Open Sans" w:eastAsia="Times New Roman" w:hAnsi="Open Sans" w:cs="Open Sans"/>
-          <w:color w:val="21252A"/>
-          <w:sz w:val="24"/>
-          <w:szCs w:val="24"/>
-        </w:rPr>
-        <w:t xml:space="preserve">Entities: Users, Administration, Books, Genre, Checkout, </w:t>
-      </w:r>
-      <w:proofErr w:type="spellStart"/>
-      <w:r>
-        <w:rPr>
-          <w:rFonts w:ascii="Open Sans" w:eastAsia="Times New Roman" w:hAnsi="Open Sans" w:cs="Open Sans"/>
-          <w:color w:val="21252A"/>
-          <w:sz w:val="24"/>
-          <w:szCs w:val="24"/>
-        </w:rPr>
-        <w:t>BookReviews</w:t>
-      </w:r>
-      <w:proofErr w:type="spellEnd"/>
-      <w:r>
-        <w:rPr>
-          <w:rFonts w:ascii="Open Sans" w:eastAsia="Times New Roman" w:hAnsi="Open Sans" w:cs="Open Sans"/>
-          <w:color w:val="21252A"/>
-          <w:sz w:val="24"/>
-          <w:szCs w:val="24"/>
-        </w:rPr>
-        <w:t>, etc.</w:t>
-      </w:r>
-    </w:p>
-    <w:p>
-      <w:pPr>
+        <w:spacing w:after="100" w:afterAutospacing="1" w:line="240" w:lineRule="auto"/>
+        <w:rPr>
+          <w:rFonts w:ascii="Open Sans" w:eastAsia="Times New Roman" w:hAnsi="Open Sans" w:cs="Open Sans"/>
+          <w:color w:val="21252A"/>
+          <w:sz w:val="24"/>
+          <w:szCs w:val="24"/>
+        </w:rPr>
+      </w:pPr>
+      <w:r>
+        <w:rPr>
+          <w:rFonts w:ascii="Open Sans" w:eastAsia="Times New Roman" w:hAnsi="Open Sans" w:cs="Open Sans"/>
+          <w:color w:val="21252A"/>
+          <w:sz w:val="24"/>
+          <w:szCs w:val="24"/>
+        </w:rPr>
+        <w:t>Entities: Person (which can also be a Resourcer and/or a Scheduler), Reservation, Resource, Address</w:t>
+      </w:r>
+    </w:p>
+    <w:p>
+      <w:pPr>
+        <w:pStyle w:val="ListParagraph"/>
         <w:numPr>
           <w:ilvl w:val="0"/>
-          <w:numId w:val="2"/>
+          <w:numId w:val="11"/>
         </w:numPr>
         <w:shd w:val="clear" w:color="auto" w:fill="FFFFFF"/>
-        <w:spacing w:before="100" w:beforeAutospacing="1" w:after="100" w:afterAutospacing="1" w:line="240" w:lineRule="auto"/>
+        <w:spacing w:after="100" w:afterAutospacing="1" w:line="240" w:lineRule="auto"/>
         <w:rPr>
           <w:rFonts w:ascii="Open Sans" w:eastAsia="Times New Roman" w:hAnsi="Open Sans" w:cs="Open Sans"/>
           <w:color w:val="21252A"/>
@@ -1219,362 +1121,193 @@
     </w:p>
     <w:p>
       <w:pPr>
+        <w:pStyle w:val="ListParagraph"/>
         <w:numPr>
           <w:ilvl w:val="1"/>
-          <w:numId w:val="3"/>
+          <w:numId w:val="11"/>
         </w:numPr>
         <w:shd w:val="clear" w:color="auto" w:fill="FFFFFF"/>
-        <w:spacing w:before="100" w:beforeAutospacing="1" w:after="100" w:afterAutospacing="1" w:line="240" w:lineRule="auto"/>
-        <w:rPr>
-          <w:rFonts w:ascii="Open Sans" w:eastAsia="Times New Roman" w:hAnsi="Open Sans" w:cs="Open Sans"/>
-          <w:color w:val="21252A"/>
-          <w:sz w:val="24"/>
-          <w:szCs w:val="24"/>
-        </w:rPr>
-      </w:pPr>
-      <w:r>
-        <w:rPr>
-          <w:rFonts w:ascii="Open Sans" w:eastAsia="Times New Roman" w:hAnsi="Open Sans" w:cs="Open Sans"/>
-          <w:color w:val="21252A"/>
-          <w:sz w:val="24"/>
-          <w:szCs w:val="24"/>
-        </w:rPr>
-        <w:t xml:space="preserve">Login, and use </w:t>
-      </w:r>
-      <w:proofErr w:type="gramStart"/>
-      <w:r>
-        <w:rPr>
-          <w:rFonts w:ascii="Open Sans" w:eastAsia="Times New Roman" w:hAnsi="Open Sans" w:cs="Open Sans"/>
-          <w:color w:val="21252A"/>
-          <w:sz w:val="24"/>
-          <w:szCs w:val="24"/>
-        </w:rPr>
-        <w:t>system</w:t>
-      </w:r>
-      <w:proofErr w:type="gramEnd"/>
-    </w:p>
-    <w:p>
-      <w:pPr>
+        <w:spacing w:after="100" w:afterAutospacing="1" w:line="240" w:lineRule="auto"/>
+        <w:rPr>
+          <w:rFonts w:ascii="Open Sans" w:eastAsia="Times New Roman" w:hAnsi="Open Sans" w:cs="Open Sans"/>
+          <w:color w:val="21252A"/>
+          <w:sz w:val="24"/>
+          <w:szCs w:val="24"/>
+        </w:rPr>
+      </w:pPr>
+      <w:r>
+        <w:rPr>
+          <w:rFonts w:ascii="Open Sans" w:eastAsia="Times New Roman" w:hAnsi="Open Sans" w:cs="Open Sans"/>
+          <w:color w:val="21252A"/>
+          <w:sz w:val="24"/>
+          <w:szCs w:val="24"/>
+        </w:rPr>
+        <w:t>Browse all Resources</w:t>
+      </w:r>
+    </w:p>
+    <w:p>
+      <w:pPr>
+        <w:pStyle w:val="ListParagraph"/>
         <w:numPr>
           <w:ilvl w:val="1"/>
-          <w:numId w:val="4"/>
+          <w:numId w:val="11"/>
         </w:numPr>
         <w:shd w:val="clear" w:color="auto" w:fill="FFFFFF"/>
-        <w:spacing w:before="100" w:beforeAutospacing="1" w:after="100" w:afterAutospacing="1" w:line="240" w:lineRule="auto"/>
-        <w:rPr>
-          <w:rFonts w:ascii="Open Sans" w:eastAsia="Times New Roman" w:hAnsi="Open Sans" w:cs="Open Sans"/>
-          <w:color w:val="21252A"/>
-          <w:sz w:val="24"/>
-          <w:szCs w:val="24"/>
-        </w:rPr>
-      </w:pPr>
-      <w:r>
-        <w:rPr>
-          <w:rFonts w:ascii="Open Sans" w:eastAsia="Times New Roman" w:hAnsi="Open Sans" w:cs="Open Sans"/>
-          <w:color w:val="21252A"/>
-          <w:sz w:val="24"/>
-          <w:szCs w:val="24"/>
-        </w:rPr>
-        <w:t>Browse all Books (GET on Books)</w:t>
-      </w:r>
-    </w:p>
-    <w:p>
-      <w:pPr>
+        <w:spacing w:after="100" w:afterAutospacing="1" w:line="240" w:lineRule="auto"/>
+        <w:rPr>
+          <w:rFonts w:ascii="Open Sans" w:eastAsia="Times New Roman" w:hAnsi="Open Sans" w:cs="Open Sans"/>
+          <w:color w:val="21252A"/>
+          <w:sz w:val="24"/>
+          <w:szCs w:val="24"/>
+        </w:rPr>
+      </w:pPr>
+      <w:r>
+        <w:rPr>
+          <w:rFonts w:ascii="Open Sans" w:eastAsia="Times New Roman" w:hAnsi="Open Sans" w:cs="Open Sans"/>
+          <w:color w:val="21252A"/>
+          <w:sz w:val="24"/>
+          <w:szCs w:val="24"/>
+        </w:rPr>
+        <w:t>Look at Resource Availability</w:t>
+      </w:r>
+    </w:p>
+    <w:p>
+      <w:pPr>
+        <w:pStyle w:val="ListParagraph"/>
         <w:numPr>
           <w:ilvl w:val="1"/>
-          <w:numId w:val="5"/>
+          <w:numId w:val="11"/>
         </w:numPr>
         <w:shd w:val="clear" w:color="auto" w:fill="FFFFFF"/>
-        <w:spacing w:before="100" w:beforeAutospacing="1" w:after="100" w:afterAutospacing="1" w:line="240" w:lineRule="auto"/>
-        <w:rPr>
-          <w:rFonts w:ascii="Open Sans" w:eastAsia="Times New Roman" w:hAnsi="Open Sans" w:cs="Open Sans"/>
-          <w:color w:val="21252A"/>
-          <w:sz w:val="24"/>
-          <w:szCs w:val="24"/>
-        </w:rPr>
-      </w:pPr>
-      <w:r>
-        <w:rPr>
-          <w:rFonts w:ascii="Open Sans" w:eastAsia="Times New Roman" w:hAnsi="Open Sans" w:cs="Open Sans"/>
-          <w:color w:val="21252A"/>
-          <w:sz w:val="24"/>
-          <w:szCs w:val="24"/>
-        </w:rPr>
-        <w:t>Browse Books by genre (GET on Books with genre specified)</w:t>
-      </w:r>
-    </w:p>
-    <w:p>
-      <w:pPr>
+        <w:spacing w:after="100" w:afterAutospacing="1" w:line="240" w:lineRule="auto"/>
+        <w:rPr>
+          <w:rFonts w:ascii="Open Sans" w:eastAsia="Times New Roman" w:hAnsi="Open Sans" w:cs="Open Sans"/>
+          <w:color w:val="21252A"/>
+          <w:sz w:val="24"/>
+          <w:szCs w:val="24"/>
+        </w:rPr>
+      </w:pPr>
+      <w:r>
+        <w:rPr>
+          <w:rFonts w:ascii="Open Sans" w:eastAsia="Times New Roman" w:hAnsi="Open Sans" w:cs="Open Sans"/>
+          <w:color w:val="21252A"/>
+          <w:sz w:val="24"/>
+          <w:szCs w:val="24"/>
+        </w:rPr>
+        <w:t>Browse Resources by whether it is a person, place or thing as well as by location.</w:t>
+      </w:r>
+    </w:p>
+    <w:p>
+      <w:pPr>
+        <w:pStyle w:val="ListParagraph"/>
         <w:numPr>
           <w:ilvl w:val="1"/>
-          <w:numId w:val="6"/>
+          <w:numId w:val="11"/>
         </w:numPr>
         <w:shd w:val="clear" w:color="auto" w:fill="FFFFFF"/>
-        <w:spacing w:before="100" w:beforeAutospacing="1" w:after="100" w:afterAutospacing="1" w:line="240" w:lineRule="auto"/>
-        <w:rPr>
-          <w:rFonts w:ascii="Open Sans" w:eastAsia="Times New Roman" w:hAnsi="Open Sans" w:cs="Open Sans"/>
-          <w:color w:val="21252A"/>
-          <w:sz w:val="24"/>
-          <w:szCs w:val="24"/>
-        </w:rPr>
-      </w:pPr>
-      <w:r>
-        <w:rPr>
-          <w:rFonts w:ascii="Open Sans" w:eastAsia="Times New Roman" w:hAnsi="Open Sans" w:cs="Open Sans"/>
-          <w:color w:val="21252A"/>
-          <w:sz w:val="24"/>
-          <w:szCs w:val="24"/>
-        </w:rPr>
-        <w:lastRenderedPageBreak/>
-        <w:t>View all details about a specific Book (GET on Books by primary key)</w:t>
-      </w:r>
-    </w:p>
-    <w:p>
-      <w:pPr>
+        <w:spacing w:after="100" w:afterAutospacing="1" w:line="240" w:lineRule="auto"/>
+        <w:rPr>
+          <w:rFonts w:ascii="Open Sans" w:eastAsia="Times New Roman" w:hAnsi="Open Sans" w:cs="Open Sans"/>
+          <w:color w:val="21252A"/>
+          <w:sz w:val="24"/>
+          <w:szCs w:val="24"/>
+        </w:rPr>
+      </w:pPr>
+      <w:r>
+        <w:rPr>
+          <w:rFonts w:ascii="Open Sans" w:eastAsia="Times New Roman" w:hAnsi="Open Sans" w:cs="Open Sans"/>
+          <w:color w:val="21252A"/>
+          <w:sz w:val="24"/>
+          <w:szCs w:val="24"/>
+        </w:rPr>
+        <w:t>Schedule a resource</w:t>
+      </w:r>
+    </w:p>
+    <w:p>
+      <w:pPr>
+        <w:pStyle w:val="ListParagraph"/>
         <w:numPr>
           <w:ilvl w:val="1"/>
-          <w:numId w:val="7"/>
+          <w:numId w:val="11"/>
         </w:numPr>
         <w:shd w:val="clear" w:color="auto" w:fill="FFFFFF"/>
-        <w:spacing w:before="100" w:beforeAutospacing="1" w:after="100" w:afterAutospacing="1" w:line="240" w:lineRule="auto"/>
-        <w:rPr>
-          <w:rFonts w:ascii="Open Sans" w:eastAsia="Times New Roman" w:hAnsi="Open Sans" w:cs="Open Sans"/>
-          <w:color w:val="21252A"/>
-          <w:sz w:val="24"/>
-          <w:szCs w:val="24"/>
-        </w:rPr>
-      </w:pPr>
-      <w:r>
-        <w:rPr>
-          <w:rFonts w:ascii="Open Sans" w:eastAsia="Times New Roman" w:hAnsi="Open Sans" w:cs="Open Sans"/>
-          <w:color w:val="21252A"/>
-          <w:sz w:val="24"/>
-          <w:szCs w:val="24"/>
-        </w:rPr>
-        <w:t xml:space="preserve">Leave review on a Book (POST in </w:t>
-      </w:r>
-      <w:proofErr w:type="spellStart"/>
-      <w:r>
-        <w:rPr>
-          <w:rFonts w:ascii="Open Sans" w:eastAsia="Times New Roman" w:hAnsi="Open Sans" w:cs="Open Sans"/>
-          <w:color w:val="21252A"/>
-          <w:sz w:val="24"/>
-          <w:szCs w:val="24"/>
-        </w:rPr>
-        <w:t>BookReviews</w:t>
-      </w:r>
-      <w:proofErr w:type="spellEnd"/>
-      <w:r>
-        <w:rPr>
-          <w:rFonts w:ascii="Open Sans" w:eastAsia="Times New Roman" w:hAnsi="Open Sans" w:cs="Open Sans"/>
-          <w:color w:val="21252A"/>
-          <w:sz w:val="24"/>
-          <w:szCs w:val="24"/>
-        </w:rPr>
-        <w:t>)</w:t>
-      </w:r>
-    </w:p>
-    <w:p>
-      <w:pPr>
+        <w:spacing w:after="100" w:afterAutospacing="1" w:line="240" w:lineRule="auto"/>
+        <w:rPr>
+          <w:rFonts w:ascii="Open Sans" w:eastAsia="Times New Roman" w:hAnsi="Open Sans" w:cs="Open Sans"/>
+          <w:color w:val="21252A"/>
+          <w:sz w:val="24"/>
+          <w:szCs w:val="24"/>
+        </w:rPr>
+      </w:pPr>
+      <w:r>
+        <w:rPr>
+          <w:rFonts w:ascii="Open Sans" w:eastAsia="Times New Roman" w:hAnsi="Open Sans" w:cs="Open Sans"/>
+          <w:color w:val="21252A"/>
+          <w:sz w:val="24"/>
+          <w:szCs w:val="24"/>
+        </w:rPr>
+        <w:t>Create a resource</w:t>
+      </w:r>
+    </w:p>
+    <w:p>
+      <w:pPr>
+        <w:shd w:val="clear" w:color="auto" w:fill="FFFFFF"/>
+        <w:spacing w:after="100" w:afterAutospacing="1" w:line="240" w:lineRule="auto"/>
+        <w:rPr>
+          <w:rFonts w:ascii="Open Sans" w:eastAsia="Times New Roman" w:hAnsi="Open Sans" w:cs="Open Sans"/>
+          <w:color w:val="21252A"/>
+          <w:sz w:val="24"/>
+          <w:szCs w:val="24"/>
+        </w:rPr>
+      </w:pPr>
+      <w:r>
+        <w:rPr>
+          <w:rFonts w:ascii="Open Sans" w:eastAsia="Times New Roman" w:hAnsi="Open Sans" w:cs="Open Sans"/>
+          <w:b/>
+          <w:bCs/>
+          <w:color w:val="21252A"/>
+          <w:sz w:val="24"/>
+          <w:szCs w:val="24"/>
+        </w:rPr>
+        <w:t>Stretch Goals (to be completed if time allows, or after graduation):</w:t>
+      </w:r>
+    </w:p>
+    <w:p>
+      <w:pPr>
+        <w:pStyle w:val="ListParagraph"/>
+        <w:numPr>
+          <w:ilvl w:val="0"/>
+          <w:numId w:val="13"/>
+        </w:numPr>
+      </w:pPr>
+      <w:r>
+        <w:t>Calculate the travel time for a person resource and add it into the Schedule availability</w:t>
+      </w:r>
+    </w:p>
+    <w:p>
+      <w:pPr>
+        <w:pStyle w:val="ListParagraph"/>
         <w:numPr>
           <w:ilvl w:val="1"/>
-          <w:numId w:val="8"/>
+          <w:numId w:val="13"/>
         </w:numPr>
-        <w:shd w:val="clear" w:color="auto" w:fill="FFFFFF"/>
-        <w:spacing w:before="100" w:beforeAutospacing="1" w:after="100" w:afterAutospacing="1" w:line="240" w:lineRule="auto"/>
-        <w:rPr>
-          <w:rFonts w:ascii="Open Sans" w:eastAsia="Times New Roman" w:hAnsi="Open Sans" w:cs="Open Sans"/>
-          <w:color w:val="21252A"/>
-          <w:sz w:val="24"/>
-          <w:szCs w:val="24"/>
-        </w:rPr>
-      </w:pPr>
-      <w:r>
-        <w:rPr>
-          <w:rFonts w:ascii="Open Sans" w:eastAsia="Times New Roman" w:hAnsi="Open Sans" w:cs="Open Sans"/>
-          <w:color w:val="21252A"/>
-          <w:sz w:val="24"/>
-          <w:szCs w:val="24"/>
-        </w:rPr>
-        <w:t xml:space="preserve">Read reviews on a Book (GET on </w:t>
-      </w:r>
-      <w:proofErr w:type="spellStart"/>
-      <w:r>
-        <w:rPr>
-          <w:rFonts w:ascii="Open Sans" w:eastAsia="Times New Roman" w:hAnsi="Open Sans" w:cs="Open Sans"/>
-          <w:color w:val="21252A"/>
-          <w:sz w:val="24"/>
-          <w:szCs w:val="24"/>
-        </w:rPr>
-        <w:t>BookReviews</w:t>
-      </w:r>
-      <w:proofErr w:type="spellEnd"/>
-      <w:r>
-        <w:rPr>
-          <w:rFonts w:ascii="Open Sans" w:eastAsia="Times New Roman" w:hAnsi="Open Sans" w:cs="Open Sans"/>
-          <w:color w:val="21252A"/>
-          <w:sz w:val="24"/>
-          <w:szCs w:val="24"/>
-        </w:rPr>
-        <w:t>)</w:t>
-      </w:r>
-    </w:p>
-    <w:p>
-      <w:pPr>
-        <w:numPr>
-          <w:ilvl w:val="1"/>
-          <w:numId w:val="9"/>
-        </w:numPr>
-        <w:shd w:val="clear" w:color="auto" w:fill="FFFFFF"/>
-        <w:spacing w:before="100" w:beforeAutospacing="1" w:after="100" w:afterAutospacing="1" w:line="240" w:lineRule="auto"/>
-        <w:rPr>
-          <w:rFonts w:ascii="Open Sans" w:eastAsia="Times New Roman" w:hAnsi="Open Sans" w:cs="Open Sans"/>
-          <w:color w:val="21252A"/>
-          <w:sz w:val="24"/>
-          <w:szCs w:val="24"/>
-        </w:rPr>
-      </w:pPr>
-      <w:r>
-        <w:rPr>
-          <w:rFonts w:ascii="Open Sans" w:eastAsia="Times New Roman" w:hAnsi="Open Sans" w:cs="Open Sans"/>
-          <w:color w:val="21252A"/>
-          <w:sz w:val="24"/>
-          <w:szCs w:val="24"/>
-        </w:rPr>
-        <w:t xml:space="preserve">Checkout X </w:t>
-      </w:r>
-      <w:proofErr w:type="gramStart"/>
-      <w:r>
-        <w:rPr>
-          <w:rFonts w:ascii="Open Sans" w:eastAsia="Times New Roman" w:hAnsi="Open Sans" w:cs="Open Sans"/>
-          <w:color w:val="21252A"/>
-          <w:sz w:val="24"/>
-          <w:szCs w:val="24"/>
-        </w:rPr>
-        <w:t>amount</w:t>
-      </w:r>
-      <w:proofErr w:type="gramEnd"/>
-      <w:r>
-        <w:rPr>
-          <w:rFonts w:ascii="Open Sans" w:eastAsia="Times New Roman" w:hAnsi="Open Sans" w:cs="Open Sans"/>
-          <w:color w:val="21252A"/>
-          <w:sz w:val="24"/>
-          <w:szCs w:val="24"/>
-        </w:rPr>
-        <w:t xml:space="preserve"> of books at a time (POST in Checkout), set </w:t>
-      </w:r>
-      <w:proofErr w:type="spellStart"/>
-      <w:r>
-        <w:rPr>
-          <w:rFonts w:ascii="Open Sans" w:eastAsia="Times New Roman" w:hAnsi="Open Sans" w:cs="Open Sans"/>
-          <w:color w:val="21252A"/>
-          <w:sz w:val="24"/>
-          <w:szCs w:val="24"/>
-        </w:rPr>
-        <w:t>dueDate</w:t>
-      </w:r>
-      <w:proofErr w:type="spellEnd"/>
-      <w:r>
-        <w:rPr>
-          <w:rFonts w:ascii="Open Sans" w:eastAsia="Times New Roman" w:hAnsi="Open Sans" w:cs="Open Sans"/>
-          <w:color w:val="21252A"/>
-          <w:sz w:val="24"/>
-          <w:szCs w:val="24"/>
-        </w:rPr>
-        <w:t xml:space="preserve"> for 2 weeks from today (e.g. Checkout Date) and (PUT Change Status of Book to Unavailable)</w:t>
-      </w:r>
-    </w:p>
-    <w:p>
-      <w:pPr>
-        <w:numPr>
-          <w:ilvl w:val="1"/>
-          <w:numId w:val="10"/>
-        </w:numPr>
-        <w:shd w:val="clear" w:color="auto" w:fill="FFFFFF"/>
-        <w:spacing w:before="100" w:beforeAutospacing="1" w:after="100" w:afterAutospacing="1" w:line="240" w:lineRule="auto"/>
-        <w:rPr>
-          <w:rFonts w:ascii="Open Sans" w:eastAsia="Times New Roman" w:hAnsi="Open Sans" w:cs="Open Sans"/>
-          <w:color w:val="21252A"/>
-          <w:sz w:val="24"/>
-          <w:szCs w:val="24"/>
-        </w:rPr>
-      </w:pPr>
-      <w:r>
-        <w:rPr>
-          <w:rFonts w:ascii="Open Sans" w:eastAsia="Times New Roman" w:hAnsi="Open Sans" w:cs="Open Sans"/>
-          <w:color w:val="21252A"/>
-          <w:sz w:val="24"/>
-          <w:szCs w:val="24"/>
-        </w:rPr>
-        <w:t>Return a Book (PUT Change Status of Book to Available, PUT Checkout to RETURNED status, POST Fee on Users, by primary key, if the book is past due, etc.)</w:t>
-      </w:r>
-    </w:p>
-    <w:p>
-      <w:pPr>
-        <w:shd w:val="clear" w:color="auto" w:fill="FFFFFF"/>
-        <w:spacing w:after="100" w:afterAutospacing="1" w:line="240" w:lineRule="auto"/>
-        <w:rPr>
-          <w:rFonts w:ascii="Open Sans" w:eastAsia="Times New Roman" w:hAnsi="Open Sans" w:cs="Open Sans"/>
-          <w:color w:val="21252A"/>
-          <w:sz w:val="24"/>
-          <w:szCs w:val="24"/>
-        </w:rPr>
-      </w:pPr>
-      <w:r>
-        <w:rPr>
-          <w:rFonts w:ascii="Open Sans" w:eastAsia="Times New Roman" w:hAnsi="Open Sans" w:cs="Open Sans"/>
-          <w:color w:val="21252A"/>
-          <w:sz w:val="24"/>
-          <w:szCs w:val="24"/>
-        </w:rPr>
-        <w:t> </w:t>
-      </w:r>
-    </w:p>
-    <w:p>
-      <w:pPr>
-        <w:shd w:val="clear" w:color="auto" w:fill="FFFFFF"/>
-        <w:spacing w:after="100" w:afterAutospacing="1" w:line="240" w:lineRule="auto"/>
-        <w:rPr>
-          <w:rFonts w:ascii="Open Sans" w:eastAsia="Times New Roman" w:hAnsi="Open Sans" w:cs="Open Sans"/>
-          <w:color w:val="21252A"/>
-          <w:sz w:val="24"/>
-          <w:szCs w:val="24"/>
-        </w:rPr>
-      </w:pPr>
-      <w:r>
-        <w:rPr>
-          <w:rFonts w:ascii="Open Sans" w:eastAsia="Times New Roman" w:hAnsi="Open Sans" w:cs="Open Sans"/>
-          <w:b/>
-          <w:bCs/>
-          <w:color w:val="21252A"/>
-          <w:sz w:val="24"/>
-          <w:szCs w:val="24"/>
-        </w:rPr>
-        <w:t>Stretch Goals (to be completed if time allows, or after graduation):</w:t>
-      </w:r>
-    </w:p>
-    <w:p>
-      <w:pPr>
-        <w:shd w:val="clear" w:color="auto" w:fill="FFFFFF"/>
-        <w:spacing w:after="100" w:afterAutospacing="1" w:line="240" w:lineRule="auto"/>
-        <w:rPr>
-          <w:rFonts w:ascii="Open Sans" w:eastAsia="Times New Roman" w:hAnsi="Open Sans" w:cs="Open Sans"/>
-          <w:color w:val="21252A"/>
-          <w:sz w:val="24"/>
-          <w:szCs w:val="24"/>
-        </w:rPr>
-      </w:pPr>
-      <w:r>
-        <w:rPr>
-          <w:rFonts w:ascii="Open Sans" w:eastAsia="Times New Roman" w:hAnsi="Open Sans" w:cs="Open Sans"/>
-          <w:color w:val="21252A"/>
-          <w:sz w:val="24"/>
-          <w:szCs w:val="24"/>
-        </w:rPr>
-        <w:t>Create a bulleted list of planned features you plan to have once you have completed your initial features. These should be features that may require more research in how to implement or features that would take longer than the allotted time frame.</w:t>
-      </w:r>
-    </w:p>
-    <w:p/>
+      </w:pPr>
+      <w:r>
+        <w:t xml:space="preserve">Distance of Address of </w:t>
+      </w:r>
+      <w:r>
+        <w:t>R</w:t>
+      </w:r>
+      <w:r>
+        <w:t>esource to Address of Scheduler</w:t>
+      </w:r>
+      <w:r>
+        <w:t xml:space="preserve"> or distance from adjacent Reservation</w:t>
+      </w:r>
+      <w:r>
+        <w:t>.</w:t>
+      </w:r>
+    </w:p>
     <w:sectPr>
       <w:pgSz w:w="12240" w:h="15840"/>
       <w:pgMar w:top="1440" w:right="1440" w:bottom="1440" w:left="1440" w:header="720" w:footer="720" w:gutter="0"/>
@@ -2780,6 +2513,119 @@
     </w:lvl>
   </w:abstractNum>
   <w:abstractNum w:abstractNumId="8" w15:restartNumberingAfterBreak="0">
+    <w:nsid w:val="68C75D8F"/>
+    <w:multiLevelType w:val="hybridMultilevel"/>
+    <w:tmpl w:val="287EDA38"/>
+    <w:lvl w:ilvl="0" w:tplc="04090001">
+      <w:start w:val="1"/>
+      <w:numFmt w:val="bullet"/>
+      <w:lvlText w:val=""/>
+      <w:lvlJc w:val="left"/>
+      <w:pPr>
+        <w:ind w:left="720" w:hanging="360"/>
+      </w:pPr>
+      <w:rPr>
+        <w:rFonts w:ascii="Symbol" w:hAnsi="Symbol" w:hint="default"/>
+      </w:rPr>
+    </w:lvl>
+    <w:lvl w:ilvl="1" w:tplc="04090003" w:tentative="1">
+      <w:start w:val="1"/>
+      <w:numFmt w:val="bullet"/>
+      <w:lvlText w:val="o"/>
+      <w:lvlJc w:val="left"/>
+      <w:pPr>
+        <w:ind w:left="1440" w:hanging="360"/>
+      </w:pPr>
+      <w:rPr>
+        <w:rFonts w:ascii="Courier New" w:hAnsi="Courier New" w:cs="Courier New" w:hint="default"/>
+      </w:rPr>
+    </w:lvl>
+    <w:lvl w:ilvl="2" w:tplc="04090005" w:tentative="1">
+      <w:start w:val="1"/>
+      <w:numFmt w:val="bullet"/>
+      <w:lvlText w:val=""/>
+      <w:lvlJc w:val="left"/>
+      <w:pPr>
+        <w:ind w:left="2160" w:hanging="360"/>
+      </w:pPr>
+      <w:rPr>
+        <w:rFonts w:ascii="Wingdings" w:hAnsi="Wingdings" w:hint="default"/>
+      </w:rPr>
+    </w:lvl>
+    <w:lvl w:ilvl="3" w:tplc="04090001" w:tentative="1">
+      <w:start w:val="1"/>
+      <w:numFmt w:val="bullet"/>
+      <w:lvlText w:val=""/>
+      <w:lvlJc w:val="left"/>
+      <w:pPr>
+        <w:ind w:left="2880" w:hanging="360"/>
+      </w:pPr>
+      <w:rPr>
+        <w:rFonts w:ascii="Symbol" w:hAnsi="Symbol" w:hint="default"/>
+      </w:rPr>
+    </w:lvl>
+    <w:lvl w:ilvl="4" w:tplc="04090003" w:tentative="1">
+      <w:start w:val="1"/>
+      <w:numFmt w:val="bullet"/>
+      <w:lvlText w:val="o"/>
+      <w:lvlJc w:val="left"/>
+      <w:pPr>
+        <w:ind w:left="3600" w:hanging="360"/>
+      </w:pPr>
+      <w:rPr>
+        <w:rFonts w:ascii="Courier New" w:hAnsi="Courier New" w:cs="Courier New" w:hint="default"/>
+      </w:rPr>
+    </w:lvl>
+    <w:lvl w:ilvl="5" w:tplc="04090005" w:tentative="1">
+      <w:start w:val="1"/>
+      <w:numFmt w:val="bullet"/>
+      <w:lvlText w:val=""/>
+      <w:lvlJc w:val="left"/>
+      <w:pPr>
+        <w:ind w:left="4320" w:hanging="360"/>
+      </w:pPr>
+      <w:rPr>
+        <w:rFonts w:ascii="Wingdings" w:hAnsi="Wingdings" w:hint="default"/>
+      </w:rPr>
+    </w:lvl>
+    <w:lvl w:ilvl="6" w:tplc="04090001" w:tentative="1">
+      <w:start w:val="1"/>
+      <w:numFmt w:val="bullet"/>
+      <w:lvlText w:val=""/>
+      <w:lvlJc w:val="left"/>
+      <w:pPr>
+        <w:ind w:left="5040" w:hanging="360"/>
+      </w:pPr>
+      <w:rPr>
+        <w:rFonts w:ascii="Symbol" w:hAnsi="Symbol" w:hint="default"/>
+      </w:rPr>
+    </w:lvl>
+    <w:lvl w:ilvl="7" w:tplc="04090003" w:tentative="1">
+      <w:start w:val="1"/>
+      <w:numFmt w:val="bullet"/>
+      <w:lvlText w:val="o"/>
+      <w:lvlJc w:val="left"/>
+      <w:pPr>
+        <w:ind w:left="5760" w:hanging="360"/>
+      </w:pPr>
+      <w:rPr>
+        <w:rFonts w:ascii="Courier New" w:hAnsi="Courier New" w:cs="Courier New" w:hint="default"/>
+      </w:rPr>
+    </w:lvl>
+    <w:lvl w:ilvl="8" w:tplc="04090005" w:tentative="1">
+      <w:start w:val="1"/>
+      <w:numFmt w:val="bullet"/>
+      <w:lvlText w:val=""/>
+      <w:lvlJc w:val="left"/>
+      <w:pPr>
+        <w:ind w:left="6480" w:hanging="360"/>
+      </w:pPr>
+      <w:rPr>
+        <w:rFonts w:ascii="Wingdings" w:hAnsi="Wingdings" w:hint="default"/>
+      </w:rPr>
+    </w:lvl>
+  </w:abstractNum>
+  <w:abstractNum w:abstractNumId="9" w15:restartNumberingAfterBreak="0">
     <w:nsid w:val="76001F24"/>
     <w:multiLevelType w:val="multilevel"/>
     <w:tmpl w:val="9C8044F4"/>
@@ -2928,7 +2774,120 @@
       </w:rPr>
     </w:lvl>
   </w:abstractNum>
-  <w:abstractNum w:abstractNumId="9" w15:restartNumberingAfterBreak="0">
+  <w:abstractNum w:abstractNumId="10" w15:restartNumberingAfterBreak="0">
+    <w:nsid w:val="774E4B7A"/>
+    <w:multiLevelType w:val="hybridMultilevel"/>
+    <w:tmpl w:val="A09C2948"/>
+    <w:lvl w:ilvl="0" w:tplc="04090001">
+      <w:start w:val="1"/>
+      <w:numFmt w:val="bullet"/>
+      <w:lvlText w:val=""/>
+      <w:lvlJc w:val="left"/>
+      <w:pPr>
+        <w:ind w:left="720" w:hanging="360"/>
+      </w:pPr>
+      <w:rPr>
+        <w:rFonts w:ascii="Symbol" w:hAnsi="Symbol" w:hint="default"/>
+      </w:rPr>
+    </w:lvl>
+    <w:lvl w:ilvl="1" w:tplc="04090003">
+      <w:start w:val="1"/>
+      <w:numFmt w:val="bullet"/>
+      <w:lvlText w:val="o"/>
+      <w:lvlJc w:val="left"/>
+      <w:pPr>
+        <w:ind w:left="1440" w:hanging="360"/>
+      </w:pPr>
+      <w:rPr>
+        <w:rFonts w:ascii="Courier New" w:hAnsi="Courier New" w:cs="Courier New" w:hint="default"/>
+      </w:rPr>
+    </w:lvl>
+    <w:lvl w:ilvl="2" w:tplc="04090005" w:tentative="1">
+      <w:start w:val="1"/>
+      <w:numFmt w:val="bullet"/>
+      <w:lvlText w:val=""/>
+      <w:lvlJc w:val="left"/>
+      <w:pPr>
+        <w:ind w:left="2160" w:hanging="360"/>
+      </w:pPr>
+      <w:rPr>
+        <w:rFonts w:ascii="Wingdings" w:hAnsi="Wingdings" w:hint="default"/>
+      </w:rPr>
+    </w:lvl>
+    <w:lvl w:ilvl="3" w:tplc="04090001" w:tentative="1">
+      <w:start w:val="1"/>
+      <w:numFmt w:val="bullet"/>
+      <w:lvlText w:val=""/>
+      <w:lvlJc w:val="left"/>
+      <w:pPr>
+        <w:ind w:left="2880" w:hanging="360"/>
+      </w:pPr>
+      <w:rPr>
+        <w:rFonts w:ascii="Symbol" w:hAnsi="Symbol" w:hint="default"/>
+      </w:rPr>
+    </w:lvl>
+    <w:lvl w:ilvl="4" w:tplc="04090003" w:tentative="1">
+      <w:start w:val="1"/>
+      <w:numFmt w:val="bullet"/>
+      <w:lvlText w:val="o"/>
+      <w:lvlJc w:val="left"/>
+      <w:pPr>
+        <w:ind w:left="3600" w:hanging="360"/>
+      </w:pPr>
+      <w:rPr>
+        <w:rFonts w:ascii="Courier New" w:hAnsi="Courier New" w:cs="Courier New" w:hint="default"/>
+      </w:rPr>
+    </w:lvl>
+    <w:lvl w:ilvl="5" w:tplc="04090005" w:tentative="1">
+      <w:start w:val="1"/>
+      <w:numFmt w:val="bullet"/>
+      <w:lvlText w:val=""/>
+      <w:lvlJc w:val="left"/>
+      <w:pPr>
+        <w:ind w:left="4320" w:hanging="360"/>
+      </w:pPr>
+      <w:rPr>
+        <w:rFonts w:ascii="Wingdings" w:hAnsi="Wingdings" w:hint="default"/>
+      </w:rPr>
+    </w:lvl>
+    <w:lvl w:ilvl="6" w:tplc="04090001" w:tentative="1">
+      <w:start w:val="1"/>
+      <w:numFmt w:val="bullet"/>
+      <w:lvlText w:val=""/>
+      <w:lvlJc w:val="left"/>
+      <w:pPr>
+        <w:ind w:left="5040" w:hanging="360"/>
+      </w:pPr>
+      <w:rPr>
+        <w:rFonts w:ascii="Symbol" w:hAnsi="Symbol" w:hint="default"/>
+      </w:rPr>
+    </w:lvl>
+    <w:lvl w:ilvl="7" w:tplc="04090003" w:tentative="1">
+      <w:start w:val="1"/>
+      <w:numFmt w:val="bullet"/>
+      <w:lvlText w:val="o"/>
+      <w:lvlJc w:val="left"/>
+      <w:pPr>
+        <w:ind w:left="5760" w:hanging="360"/>
+      </w:pPr>
+      <w:rPr>
+        <w:rFonts w:ascii="Courier New" w:hAnsi="Courier New" w:cs="Courier New" w:hint="default"/>
+      </w:rPr>
+    </w:lvl>
+    <w:lvl w:ilvl="8" w:tplc="04090005" w:tentative="1">
+      <w:start w:val="1"/>
+      <w:numFmt w:val="bullet"/>
+      <w:lvlText w:val=""/>
+      <w:lvlJc w:val="left"/>
+      <w:pPr>
+        <w:ind w:left="6480" w:hanging="360"/>
+      </w:pPr>
+      <w:rPr>
+        <w:rFonts w:ascii="Wingdings" w:hAnsi="Wingdings" w:hint="default"/>
+      </w:rPr>
+    </w:lvl>
+  </w:abstractNum>
+  <w:abstractNum w:abstractNumId="11" w15:restartNumberingAfterBreak="0">
     <w:nsid w:val="7AD50970"/>
     <w:multiLevelType w:val="multilevel"/>
     <w:tmpl w:val="9782C210"/>
@@ -3074,6 +3033,119 @@
       <w:rPr>
         <w:rFonts w:ascii="Wingdings" w:hAnsi="Wingdings" w:hint="default"/>
         <w:sz w:val="20"/>
+      </w:rPr>
+    </w:lvl>
+  </w:abstractNum>
+  <w:abstractNum w:abstractNumId="12" w15:restartNumberingAfterBreak="0">
+    <w:nsid w:val="7D0C7A27"/>
+    <w:multiLevelType w:val="hybridMultilevel"/>
+    <w:tmpl w:val="E4DEC8F2"/>
+    <w:lvl w:ilvl="0" w:tplc="04090001">
+      <w:start w:val="1"/>
+      <w:numFmt w:val="bullet"/>
+      <w:lvlText w:val=""/>
+      <w:lvlJc w:val="left"/>
+      <w:pPr>
+        <w:ind w:left="720" w:hanging="360"/>
+      </w:pPr>
+      <w:rPr>
+        <w:rFonts w:ascii="Symbol" w:hAnsi="Symbol" w:hint="default"/>
+      </w:rPr>
+    </w:lvl>
+    <w:lvl w:ilvl="1" w:tplc="04090003">
+      <w:start w:val="1"/>
+      <w:numFmt w:val="bullet"/>
+      <w:lvlText w:val="o"/>
+      <w:lvlJc w:val="left"/>
+      <w:pPr>
+        <w:ind w:left="1440" w:hanging="360"/>
+      </w:pPr>
+      <w:rPr>
+        <w:rFonts w:ascii="Courier New" w:hAnsi="Courier New" w:cs="Courier New" w:hint="default"/>
+      </w:rPr>
+    </w:lvl>
+    <w:lvl w:ilvl="2" w:tplc="04090005" w:tentative="1">
+      <w:start w:val="1"/>
+      <w:numFmt w:val="bullet"/>
+      <w:lvlText w:val=""/>
+      <w:lvlJc w:val="left"/>
+      <w:pPr>
+        <w:ind w:left="2160" w:hanging="360"/>
+      </w:pPr>
+      <w:rPr>
+        <w:rFonts w:ascii="Wingdings" w:hAnsi="Wingdings" w:hint="default"/>
+      </w:rPr>
+    </w:lvl>
+    <w:lvl w:ilvl="3" w:tplc="04090001" w:tentative="1">
+      <w:start w:val="1"/>
+      <w:numFmt w:val="bullet"/>
+      <w:lvlText w:val=""/>
+      <w:lvlJc w:val="left"/>
+      <w:pPr>
+        <w:ind w:left="2880" w:hanging="360"/>
+      </w:pPr>
+      <w:rPr>
+        <w:rFonts w:ascii="Symbol" w:hAnsi="Symbol" w:hint="default"/>
+      </w:rPr>
+    </w:lvl>
+    <w:lvl w:ilvl="4" w:tplc="04090003" w:tentative="1">
+      <w:start w:val="1"/>
+      <w:numFmt w:val="bullet"/>
+      <w:lvlText w:val="o"/>
+      <w:lvlJc w:val="left"/>
+      <w:pPr>
+        <w:ind w:left="3600" w:hanging="360"/>
+      </w:pPr>
+      <w:rPr>
+        <w:rFonts w:ascii="Courier New" w:hAnsi="Courier New" w:cs="Courier New" w:hint="default"/>
+      </w:rPr>
+    </w:lvl>
+    <w:lvl w:ilvl="5" w:tplc="04090005" w:tentative="1">
+      <w:start w:val="1"/>
+      <w:numFmt w:val="bullet"/>
+      <w:lvlText w:val=""/>
+      <w:lvlJc w:val="left"/>
+      <w:pPr>
+        <w:ind w:left="4320" w:hanging="360"/>
+      </w:pPr>
+      <w:rPr>
+        <w:rFonts w:ascii="Wingdings" w:hAnsi="Wingdings" w:hint="default"/>
+      </w:rPr>
+    </w:lvl>
+    <w:lvl w:ilvl="6" w:tplc="04090001" w:tentative="1">
+      <w:start w:val="1"/>
+      <w:numFmt w:val="bullet"/>
+      <w:lvlText w:val=""/>
+      <w:lvlJc w:val="left"/>
+      <w:pPr>
+        <w:ind w:left="5040" w:hanging="360"/>
+      </w:pPr>
+      <w:rPr>
+        <w:rFonts w:ascii="Symbol" w:hAnsi="Symbol" w:hint="default"/>
+      </w:rPr>
+    </w:lvl>
+    <w:lvl w:ilvl="7" w:tplc="04090003" w:tentative="1">
+      <w:start w:val="1"/>
+      <w:numFmt w:val="bullet"/>
+      <w:lvlText w:val="o"/>
+      <w:lvlJc w:val="left"/>
+      <w:pPr>
+        <w:ind w:left="5760" w:hanging="360"/>
+      </w:pPr>
+      <w:rPr>
+        <w:rFonts w:ascii="Courier New" w:hAnsi="Courier New" w:cs="Courier New" w:hint="default"/>
+      </w:rPr>
+    </w:lvl>
+    <w:lvl w:ilvl="8" w:tplc="04090005" w:tentative="1">
+      <w:start w:val="1"/>
+      <w:numFmt w:val="bullet"/>
+      <w:lvlText w:val=""/>
+      <w:lvlJc w:val="left"/>
+      <w:pPr>
+        <w:ind w:left="6480" w:hanging="360"/>
+      </w:pPr>
+      <w:rPr>
+        <w:rFonts w:ascii="Wingdings" w:hAnsi="Wingdings" w:hint="default"/>
       </w:rPr>
     </w:lvl>
   </w:abstractNum>
@@ -3087,7 +3159,7 @@
     <w:abstractNumId w:val="2"/>
   </w:num>
   <w:num w:numId="4" w16cid:durableId="789016029">
-    <w:abstractNumId w:val="9"/>
+    <w:abstractNumId w:val="11"/>
   </w:num>
   <w:num w:numId="5" w16cid:durableId="2001495359">
     <w:abstractNumId w:val="7"/>
@@ -3096,7 +3168,7 @@
     <w:abstractNumId w:val="3"/>
   </w:num>
   <w:num w:numId="7" w16cid:durableId="1351571124">
-    <w:abstractNumId w:val="8"/>
+    <w:abstractNumId w:val="9"/>
   </w:num>
   <w:num w:numId="8" w16cid:durableId="1899706929">
     <w:abstractNumId w:val="1"/>
@@ -3106,6 +3178,15 @@
   </w:num>
   <w:num w:numId="10" w16cid:durableId="590050263">
     <w:abstractNumId w:val="0"/>
+  </w:num>
+  <w:num w:numId="11" w16cid:durableId="887257629">
+    <w:abstractNumId w:val="12"/>
+  </w:num>
+  <w:num w:numId="12" w16cid:durableId="331302852">
+    <w:abstractNumId w:val="8"/>
+  </w:num>
+  <w:num w:numId="13" w16cid:durableId="206064781">
+    <w:abstractNumId w:val="10"/>
   </w:num>
 </w:numbering>
 </file>
@@ -3596,6 +3677,17 @@
       <w:bCs/>
     </w:rPr>
   </w:style>
+  <w:style w:type="paragraph" w:styleId="ListParagraph">
+    <w:name w:val="List Paragraph"/>
+    <w:basedOn w:val="Normal"/>
+    <w:uiPriority w:val="34"/>
+    <w:qFormat/>
+    <w:rsid w:val="009410EC"/>
+    <w:pPr>
+      <w:ind w:left="720"/>
+      <w:contextualSpacing/>
+    </w:pPr>
+  </w:style>
 </w:styles>
 </file>
 

</xml_diff>

<commit_message>
finished with week 17 interview cards
</commit_message>
<xml_diff>
--- a/BE-Promineo-Tech/Week15/Spring Boot Proposal for Final Project.docx
+++ b/BE-Promineo-Tech/Week15/Spring Boot Proposal for Final Project.docx
@@ -955,7 +955,34 @@
           <w:sz w:val="24"/>
           <w:szCs w:val="24"/>
         </w:rPr>
-        <w:t>Resource Scheduler</w:t>
+        <w:t>Re</w:t>
+      </w:r>
+      <w:r>
+        <w:rPr>
+          <w:rFonts w:ascii="Open Sans" w:eastAsia="Times New Roman" w:hAnsi="Open Sans" w:cs="Open Sans"/>
+          <w:color w:val="21252A"/>
+          <w:sz w:val="24"/>
+          <w:szCs w:val="24"/>
+        </w:rPr>
+        <w:t>z</w:t>
+      </w:r>
+      <w:r>
+        <w:rPr>
+          <w:rFonts w:ascii="Open Sans" w:eastAsia="Times New Roman" w:hAnsi="Open Sans" w:cs="Open Sans"/>
+          <w:color w:val="21252A"/>
+          <w:sz w:val="24"/>
+          <w:szCs w:val="24"/>
+        </w:rPr>
+        <w:t>ource Scheduler</w:t>
+      </w:r>
+      <w:r>
+        <w:rPr>
+          <w:rFonts w:ascii="Open Sans" w:eastAsia="Times New Roman" w:hAnsi="Open Sans" w:cs="Open Sans"/>
+          <w:color w:val="21252A"/>
+          <w:sz w:val="24"/>
+          <w:szCs w:val="24"/>
+        </w:rPr>
+        <w:t xml:space="preserve"> (The “z” is on purpose)</w:t>
       </w:r>
     </w:p>
     <w:p>
@@ -1142,7 +1169,43 @@
           <w:sz w:val="24"/>
           <w:szCs w:val="24"/>
         </w:rPr>
-        <w:t>Browse all Resources</w:t>
+        <w:t xml:space="preserve">Register as a </w:t>
+      </w:r>
+      <w:r>
+        <w:rPr>
+          <w:rFonts w:ascii="Open Sans" w:eastAsia="Times New Roman" w:hAnsi="Open Sans" w:cs="Open Sans"/>
+          <w:color w:val="21252A"/>
+          <w:sz w:val="24"/>
+          <w:szCs w:val="24"/>
+        </w:rPr>
+        <w:t>r</w:t>
+      </w:r>
+      <w:r>
+        <w:rPr>
+          <w:rFonts w:ascii="Open Sans" w:eastAsia="Times New Roman" w:hAnsi="Open Sans" w:cs="Open Sans"/>
+          <w:color w:val="21252A"/>
+          <w:sz w:val="24"/>
+          <w:szCs w:val="24"/>
+        </w:rPr>
+        <w:t>e</w:t>
+      </w:r>
+      <w:r>
+        <w:rPr>
+          <w:rFonts w:ascii="Open Sans" w:eastAsia="Times New Roman" w:hAnsi="Open Sans" w:cs="Open Sans"/>
+          <w:color w:val="21252A"/>
+          <w:sz w:val="24"/>
+          <w:szCs w:val="24"/>
+        </w:rPr>
+        <w:t>z</w:t>
+      </w:r>
+      <w:r>
+        <w:rPr>
+          <w:rFonts w:ascii="Open Sans" w:eastAsia="Times New Roman" w:hAnsi="Open Sans" w:cs="Open Sans"/>
+          <w:color w:val="21252A"/>
+          <w:sz w:val="24"/>
+          <w:szCs w:val="24"/>
+        </w:rPr>
+        <w:t>ourcer</w:t>
       </w:r>
     </w:p>
     <w:p>
@@ -1168,7 +1231,7 @@
           <w:sz w:val="24"/>
           <w:szCs w:val="24"/>
         </w:rPr>
-        <w:t>Look at Resource Availability</w:t>
+        <w:t>Register as a Scheduler</w:t>
       </w:r>
     </w:p>
     <w:p>
@@ -1194,7 +1257,43 @@
           <w:sz w:val="24"/>
           <w:szCs w:val="24"/>
         </w:rPr>
-        <w:t>Browse Resources by whether it is a person, place or thing as well as by location.</w:t>
+        <w:t xml:space="preserve">Browse all </w:t>
+      </w:r>
+      <w:r>
+        <w:rPr>
+          <w:rFonts w:ascii="Open Sans" w:eastAsia="Times New Roman" w:hAnsi="Open Sans" w:cs="Open Sans"/>
+          <w:color w:val="21252A"/>
+          <w:sz w:val="24"/>
+          <w:szCs w:val="24"/>
+        </w:rPr>
+        <w:t>r</w:t>
+      </w:r>
+      <w:r>
+        <w:rPr>
+          <w:rFonts w:ascii="Open Sans" w:eastAsia="Times New Roman" w:hAnsi="Open Sans" w:cs="Open Sans"/>
+          <w:color w:val="21252A"/>
+          <w:sz w:val="24"/>
+          <w:szCs w:val="24"/>
+        </w:rPr>
+        <w:t>e</w:t>
+      </w:r>
+      <w:r>
+        <w:rPr>
+          <w:rFonts w:ascii="Open Sans" w:eastAsia="Times New Roman" w:hAnsi="Open Sans" w:cs="Open Sans"/>
+          <w:color w:val="21252A"/>
+          <w:sz w:val="24"/>
+          <w:szCs w:val="24"/>
+        </w:rPr>
+        <w:t>z</w:t>
+      </w:r>
+      <w:r>
+        <w:rPr>
+          <w:rFonts w:ascii="Open Sans" w:eastAsia="Times New Roman" w:hAnsi="Open Sans" w:cs="Open Sans"/>
+          <w:color w:val="21252A"/>
+          <w:sz w:val="24"/>
+          <w:szCs w:val="24"/>
+        </w:rPr>
+        <w:t>ources</w:t>
       </w:r>
     </w:p>
     <w:p>
@@ -1220,7 +1319,61 @@
           <w:sz w:val="24"/>
           <w:szCs w:val="24"/>
         </w:rPr>
-        <w:t>Schedule a resource</w:t>
+        <w:t xml:space="preserve">Look at </w:t>
+      </w:r>
+      <w:r>
+        <w:rPr>
+          <w:rFonts w:ascii="Open Sans" w:eastAsia="Times New Roman" w:hAnsi="Open Sans" w:cs="Open Sans"/>
+          <w:color w:val="21252A"/>
+          <w:sz w:val="24"/>
+          <w:szCs w:val="24"/>
+        </w:rPr>
+        <w:t>r</w:t>
+      </w:r>
+      <w:r>
+        <w:rPr>
+          <w:rFonts w:ascii="Open Sans" w:eastAsia="Times New Roman" w:hAnsi="Open Sans" w:cs="Open Sans"/>
+          <w:color w:val="21252A"/>
+          <w:sz w:val="24"/>
+          <w:szCs w:val="24"/>
+        </w:rPr>
+        <w:t>e</w:t>
+      </w:r>
+      <w:r>
+        <w:rPr>
+          <w:rFonts w:ascii="Open Sans" w:eastAsia="Times New Roman" w:hAnsi="Open Sans" w:cs="Open Sans"/>
+          <w:color w:val="21252A"/>
+          <w:sz w:val="24"/>
+          <w:szCs w:val="24"/>
+        </w:rPr>
+        <w:t>z</w:t>
+      </w:r>
+      <w:r>
+        <w:rPr>
+          <w:rFonts w:ascii="Open Sans" w:eastAsia="Times New Roman" w:hAnsi="Open Sans" w:cs="Open Sans"/>
+          <w:color w:val="21252A"/>
+          <w:sz w:val="24"/>
+          <w:szCs w:val="24"/>
+        </w:rPr>
+        <w:t xml:space="preserve">ource </w:t>
+      </w:r>
+      <w:r>
+        <w:rPr>
+          <w:rFonts w:ascii="Open Sans" w:eastAsia="Times New Roman" w:hAnsi="Open Sans" w:cs="Open Sans"/>
+          <w:color w:val="21252A"/>
+          <w:sz w:val="24"/>
+          <w:szCs w:val="24"/>
+        </w:rPr>
+        <w:t>a</w:t>
+      </w:r>
+      <w:r>
+        <w:rPr>
+          <w:rFonts w:ascii="Open Sans" w:eastAsia="Times New Roman" w:hAnsi="Open Sans" w:cs="Open Sans"/>
+          <w:color w:val="21252A"/>
+          <w:sz w:val="24"/>
+          <w:szCs w:val="24"/>
+        </w:rPr>
+        <w:t>vailability</w:t>
       </w:r>
     </w:p>
     <w:p>
@@ -1246,7 +1399,149 @@
           <w:sz w:val="24"/>
           <w:szCs w:val="24"/>
         </w:rPr>
-        <w:t>Create a resource</w:t>
+        <w:t xml:space="preserve">Browse </w:t>
+      </w:r>
+      <w:r>
+        <w:rPr>
+          <w:rFonts w:ascii="Open Sans" w:eastAsia="Times New Roman" w:hAnsi="Open Sans" w:cs="Open Sans"/>
+          <w:color w:val="21252A"/>
+          <w:sz w:val="24"/>
+          <w:szCs w:val="24"/>
+        </w:rPr>
+        <w:t>r</w:t>
+      </w:r>
+      <w:r>
+        <w:rPr>
+          <w:rFonts w:ascii="Open Sans" w:eastAsia="Times New Roman" w:hAnsi="Open Sans" w:cs="Open Sans"/>
+          <w:color w:val="21252A"/>
+          <w:sz w:val="24"/>
+          <w:szCs w:val="24"/>
+        </w:rPr>
+        <w:t>e</w:t>
+      </w:r>
+      <w:r>
+        <w:rPr>
+          <w:rFonts w:ascii="Open Sans" w:eastAsia="Times New Roman" w:hAnsi="Open Sans" w:cs="Open Sans"/>
+          <w:color w:val="21252A"/>
+          <w:sz w:val="24"/>
+          <w:szCs w:val="24"/>
+        </w:rPr>
+        <w:t>z</w:t>
+      </w:r>
+      <w:r>
+        <w:rPr>
+          <w:rFonts w:ascii="Open Sans" w:eastAsia="Times New Roman" w:hAnsi="Open Sans" w:cs="Open Sans"/>
+          <w:color w:val="21252A"/>
+          <w:sz w:val="24"/>
+          <w:szCs w:val="24"/>
+        </w:rPr>
+        <w:t xml:space="preserve">ources by whether it is a </w:t>
+      </w:r>
+      <w:r>
+        <w:rPr>
+          <w:rFonts w:ascii="Open Sans" w:eastAsia="Times New Roman" w:hAnsi="Open Sans" w:cs="Open Sans"/>
+          <w:color w:val="21252A"/>
+          <w:sz w:val="24"/>
+          <w:szCs w:val="24"/>
+        </w:rPr>
+        <w:t>service</w:t>
+      </w:r>
+      <w:r>
+        <w:rPr>
+          <w:rFonts w:ascii="Open Sans" w:eastAsia="Times New Roman" w:hAnsi="Open Sans" w:cs="Open Sans"/>
+          <w:color w:val="21252A"/>
+          <w:sz w:val="24"/>
+          <w:szCs w:val="24"/>
+        </w:rPr>
+        <w:t>, place or thing as well as by location.</w:t>
+      </w:r>
+    </w:p>
+    <w:p>
+      <w:pPr>
+        <w:pStyle w:val="ListParagraph"/>
+        <w:numPr>
+          <w:ilvl w:val="1"/>
+          <w:numId w:val="11"/>
+        </w:numPr>
+        <w:shd w:val="clear" w:color="auto" w:fill="FFFFFF"/>
+        <w:spacing w:after="100" w:afterAutospacing="1" w:line="240" w:lineRule="auto"/>
+        <w:rPr>
+          <w:rFonts w:ascii="Open Sans" w:eastAsia="Times New Roman" w:hAnsi="Open Sans" w:cs="Open Sans"/>
+          <w:color w:val="21252A"/>
+          <w:sz w:val="24"/>
+          <w:szCs w:val="24"/>
+        </w:rPr>
+      </w:pPr>
+      <w:r>
+        <w:rPr>
+          <w:rFonts w:ascii="Open Sans" w:eastAsia="Times New Roman" w:hAnsi="Open Sans" w:cs="Open Sans"/>
+          <w:color w:val="21252A"/>
+          <w:sz w:val="24"/>
+          <w:szCs w:val="24"/>
+        </w:rPr>
+        <w:t>Schedule a re</w:t>
+      </w:r>
+      <w:r>
+        <w:rPr>
+          <w:rFonts w:ascii="Open Sans" w:eastAsia="Times New Roman" w:hAnsi="Open Sans" w:cs="Open Sans"/>
+          <w:color w:val="21252A"/>
+          <w:sz w:val="24"/>
+          <w:szCs w:val="24"/>
+        </w:rPr>
+        <w:t>z</w:t>
+      </w:r>
+      <w:r>
+        <w:rPr>
+          <w:rFonts w:ascii="Open Sans" w:eastAsia="Times New Roman" w:hAnsi="Open Sans" w:cs="Open Sans"/>
+          <w:color w:val="21252A"/>
+          <w:sz w:val="24"/>
+          <w:szCs w:val="24"/>
+        </w:rPr>
+        <w:t>ource</w:t>
+      </w:r>
+    </w:p>
+    <w:p>
+      <w:pPr>
+        <w:pStyle w:val="ListParagraph"/>
+        <w:numPr>
+          <w:ilvl w:val="1"/>
+          <w:numId w:val="11"/>
+        </w:numPr>
+        <w:shd w:val="clear" w:color="auto" w:fill="FFFFFF"/>
+        <w:spacing w:after="100" w:afterAutospacing="1" w:line="240" w:lineRule="auto"/>
+        <w:rPr>
+          <w:rFonts w:ascii="Open Sans" w:eastAsia="Times New Roman" w:hAnsi="Open Sans" w:cs="Open Sans"/>
+          <w:color w:val="21252A"/>
+          <w:sz w:val="24"/>
+          <w:szCs w:val="24"/>
+        </w:rPr>
+      </w:pPr>
+      <w:r>
+        <w:rPr>
+          <w:rFonts w:ascii="Open Sans" w:eastAsia="Times New Roman" w:hAnsi="Open Sans" w:cs="Open Sans"/>
+          <w:color w:val="21252A"/>
+          <w:sz w:val="24"/>
+          <w:szCs w:val="24"/>
+        </w:rPr>
+        <w:t>Create a re</w:t>
+      </w:r>
+      <w:r>
+        <w:rPr>
+          <w:rFonts w:ascii="Open Sans" w:eastAsia="Times New Roman" w:hAnsi="Open Sans" w:cs="Open Sans"/>
+          <w:color w:val="21252A"/>
+          <w:sz w:val="24"/>
+          <w:szCs w:val="24"/>
+        </w:rPr>
+        <w:t>z</w:t>
+      </w:r>
+      <w:r>
+        <w:rPr>
+          <w:rFonts w:ascii="Open Sans" w:eastAsia="Times New Roman" w:hAnsi="Open Sans" w:cs="Open Sans"/>
+          <w:color w:val="21252A"/>
+          <w:sz w:val="24"/>
+          <w:szCs w:val="24"/>
+        </w:rPr>
+        <w:t>ource</w:t>
       </w:r>
     </w:p>
     <w:p>
@@ -1281,7 +1576,13 @@
         </w:numPr>
       </w:pPr>
       <w:r>
-        <w:t>Calculate the travel time for a person resource and add it into the Schedule availability</w:t>
+        <w:t xml:space="preserve">Calculate the travel time for a </w:t>
+      </w:r>
+      <w:r>
+        <w:t>service</w:t>
+      </w:r>
+      <w:r>
+        <w:t xml:space="preserve"> resource and add it into the Schedule availability</w:t>
       </w:r>
     </w:p>
     <w:p>
@@ -1306,6 +1607,79 @@
       </w:r>
       <w:r>
         <w:t>.</w:t>
+      </w:r>
+    </w:p>
+    <w:p>
+      <w:pPr>
+        <w:pStyle w:val="ListParagraph"/>
+        <w:numPr>
+          <w:ilvl w:val="0"/>
+          <w:numId w:val="13"/>
+        </w:numPr>
+      </w:pPr>
+      <w:r>
+        <w:lastRenderedPageBreak/>
+        <w:t>Allow people to leave Reviews for a rezource</w:t>
+      </w:r>
+    </w:p>
+    <w:p>
+      <w:pPr>
+        <w:pStyle w:val="ListParagraph"/>
+        <w:numPr>
+          <w:ilvl w:val="0"/>
+          <w:numId w:val="13"/>
+        </w:numPr>
+      </w:pPr>
+      <w:r>
+        <w:t>Have an amenities table/list for a rezource</w:t>
+      </w:r>
+    </w:p>
+    <w:p>
+      <w:pPr>
+        <w:pStyle w:val="ListParagraph"/>
+        <w:numPr>
+          <w:ilvl w:val="0"/>
+          <w:numId w:val="13"/>
+        </w:numPr>
+      </w:pPr>
+      <w:r>
+        <w:t>Have “knowledge articles”</w:t>
+      </w:r>
+    </w:p>
+    <w:p>
+      <w:pPr>
+        <w:pStyle w:val="ListParagraph"/>
+        <w:numPr>
+          <w:ilvl w:val="1"/>
+          <w:numId w:val="13"/>
+        </w:numPr>
+      </w:pPr>
+      <w:r>
+        <w:t>Things to know</w:t>
+      </w:r>
+    </w:p>
+    <w:p>
+      <w:pPr>
+        <w:pStyle w:val="ListParagraph"/>
+        <w:numPr>
+          <w:ilvl w:val="1"/>
+          <w:numId w:val="13"/>
+        </w:numPr>
+      </w:pPr>
+      <w:r>
+        <w:t>Safety considerations</w:t>
+      </w:r>
+    </w:p>
+    <w:p>
+      <w:pPr>
+        <w:pStyle w:val="ListParagraph"/>
+        <w:numPr>
+          <w:ilvl w:val="1"/>
+          <w:numId w:val="13"/>
+        </w:numPr>
+      </w:pPr>
+      <w:r>
+        <w:t>Cancellation policy</w:t>
       </w:r>
     </w:p>
     <w:sectPr>

</xml_diff>